<commit_message>
Updated analysis and conclusion
</commit_message>
<xml_diff>
--- a/Thesis version1.docx
+++ b/Thesis version1.docx
@@ -835,7 +835,76 @@
           <w:sz w:val="24"/>
           <w:szCs w:val="24"/>
         </w:rPr>
-        <w:t xml:space="preserve">Lynn M. </w:t>
+        <w:t>Lynn M. Maurer,</w:t>
+      </w:r>
+    </w:p>
+    <w:p>
+      <w:pPr>
+        <w:spacing w:after="0" w:line="240" w:lineRule="auto"/>
+        <w:rPr>
+          <w:rFonts w:ascii="Times New Roman" w:hAnsi="Times New Roman" w:cs="Times New Roman"/>
+          <w:sz w:val="24"/>
+          <w:szCs w:val="24"/>
+        </w:rPr>
+      </w:pPr>
+      <w:r>
+        <w:rPr>
+          <w:rFonts w:ascii="Times New Roman" w:hAnsi="Times New Roman" w:cs="Times New Roman"/>
+          <w:sz w:val="24"/>
+          <w:szCs w:val="24"/>
+        </w:rPr>
+        <w:t>Dean, College of Arts and Sciences</w:t>
+      </w:r>
+    </w:p>
+    <w:p>
+      <w:pPr>
+        <w:spacing w:after="0" w:line="240" w:lineRule="auto"/>
+        <w:rPr>
+          <w:rFonts w:ascii="Times New Roman" w:hAnsi="Times New Roman" w:cs="Times New Roman"/>
+          <w:sz w:val="24"/>
+          <w:szCs w:val="24"/>
+        </w:rPr>
+      </w:pPr>
+    </w:p>
+    <w:p>
+      <w:pPr>
+        <w:spacing w:after="0" w:line="240" w:lineRule="auto"/>
+        <w:rPr>
+          <w:rFonts w:ascii="Times New Roman" w:hAnsi="Times New Roman" w:cs="Times New Roman"/>
+          <w:sz w:val="24"/>
+          <w:szCs w:val="24"/>
+        </w:rPr>
+      </w:pPr>
+    </w:p>
+    <w:p>
+      <w:pPr>
+        <w:spacing w:line="240" w:lineRule="auto"/>
+      </w:pPr>
+      <w:r>
+        <w:rPr>
+          <w:rFonts w:ascii="Times New Roman" w:hAnsi="Times New Roman" w:cs="Times New Roman"/>
+          <w:sz w:val="24"/>
+          <w:szCs w:val="24"/>
+        </w:rPr>
+        <w:t>______________________________</w:t>
+      </w:r>
+    </w:p>
+    <w:p>
+      <w:pPr>
+        <w:spacing w:after="0" w:line="240" w:lineRule="auto"/>
+        <w:rPr>
+          <w:rFonts w:ascii="Times New Roman" w:hAnsi="Times New Roman" w:cs="Times New Roman"/>
+          <w:sz w:val="24"/>
+          <w:szCs w:val="24"/>
+        </w:rPr>
+      </w:pPr>
+      <w:r>
+        <w:rPr>
+          <w:rFonts w:ascii="Times New Roman" w:hAnsi="Times New Roman" w:cs="Times New Roman"/>
+          <w:sz w:val="24"/>
+          <w:szCs w:val="24"/>
+        </w:rPr>
+        <w:t xml:space="preserve">William E. </w:t>
       </w:r>
       <w:proofErr w:type="spellStart"/>
       <w:r>
@@ -844,8 +913,9 @@
           <w:sz w:val="24"/>
           <w:szCs w:val="24"/>
         </w:rPr>
-        <w:t>Maurer,</w:t>
-      </w:r>
+        <w:t>Harn</w:t>
+      </w:r>
+      <w:proofErr w:type="spellEnd"/>
     </w:p>
     <w:p>
       <w:pPr>
@@ -856,86 +926,6 @@
           <w:szCs w:val="24"/>
         </w:rPr>
       </w:pPr>
-      <w:proofErr w:type="spellEnd"/>
-      <w:r>
-        <w:rPr>
-          <w:rFonts w:ascii="Times New Roman" w:hAnsi="Times New Roman" w:cs="Times New Roman"/>
-          <w:sz w:val="24"/>
-          <w:szCs w:val="24"/>
-        </w:rPr>
-        <w:t>Dean, College of Arts and Sciences</w:t>
-      </w:r>
-    </w:p>
-    <w:p>
-      <w:pPr>
-        <w:spacing w:after="0" w:line="240" w:lineRule="auto"/>
-        <w:rPr>
-          <w:rFonts w:ascii="Times New Roman" w:hAnsi="Times New Roman" w:cs="Times New Roman"/>
-          <w:sz w:val="24"/>
-          <w:szCs w:val="24"/>
-        </w:rPr>
-      </w:pPr>
-    </w:p>
-    <w:p>
-      <w:pPr>
-        <w:spacing w:after="0" w:line="240" w:lineRule="auto"/>
-        <w:rPr>
-          <w:rFonts w:ascii="Times New Roman" w:hAnsi="Times New Roman" w:cs="Times New Roman"/>
-          <w:sz w:val="24"/>
-          <w:szCs w:val="24"/>
-        </w:rPr>
-      </w:pPr>
-    </w:p>
-    <w:p>
-      <w:pPr>
-        <w:spacing w:line="240" w:lineRule="auto"/>
-      </w:pPr>
-      <w:r>
-        <w:rPr>
-          <w:rFonts w:ascii="Times New Roman" w:hAnsi="Times New Roman" w:cs="Times New Roman"/>
-          <w:sz w:val="24"/>
-          <w:szCs w:val="24"/>
-        </w:rPr>
-        <w:t>______________________________</w:t>
-      </w:r>
-    </w:p>
-    <w:p>
-      <w:pPr>
-        <w:spacing w:after="0" w:line="240" w:lineRule="auto"/>
-        <w:rPr>
-          <w:rFonts w:ascii="Times New Roman" w:hAnsi="Times New Roman" w:cs="Times New Roman"/>
-          <w:sz w:val="24"/>
-          <w:szCs w:val="24"/>
-        </w:rPr>
-      </w:pPr>
-      <w:r>
-        <w:rPr>
-          <w:rFonts w:ascii="Times New Roman" w:hAnsi="Times New Roman" w:cs="Times New Roman"/>
-          <w:sz w:val="24"/>
-          <w:szCs w:val="24"/>
-        </w:rPr>
-        <w:t xml:space="preserve">William E. </w:t>
-      </w:r>
-      <w:proofErr w:type="spellStart"/>
-      <w:r>
-        <w:rPr>
-          <w:rFonts w:ascii="Times New Roman" w:hAnsi="Times New Roman" w:cs="Times New Roman"/>
-          <w:sz w:val="24"/>
-          <w:szCs w:val="24"/>
-        </w:rPr>
-        <w:t>Harn</w:t>
-      </w:r>
-    </w:p>
-    <w:p>
-      <w:pPr>
-        <w:spacing w:after="0" w:line="240" w:lineRule="auto"/>
-        <w:rPr>
-          <w:rFonts w:ascii="Times New Roman" w:hAnsi="Times New Roman" w:cs="Times New Roman"/>
-          <w:sz w:val="24"/>
-          <w:szCs w:val="24"/>
-        </w:rPr>
-      </w:pPr>
-      <w:proofErr w:type="spellEnd"/>
       <w:r>
         <w:rPr>
           <w:rFonts w:ascii="Times New Roman" w:hAnsi="Times New Roman" w:cs="Times New Roman"/>
@@ -2063,25 +2053,7 @@
           <w:sz w:val="24"/>
           <w:szCs w:val="24"/>
         </w:rPr>
-        <w:t xml:space="preserve"> as fields are combined to get finer metrics for both. In this case, most </w:t>
-      </w:r>
-      <w:proofErr w:type="gramStart"/>
-      <w:r>
-        <w:rPr>
-          <w:rFonts w:ascii="Times New Roman" w:hAnsi="Times New Roman" w:cs="Times New Roman"/>
-          <w:sz w:val="24"/>
-          <w:szCs w:val="24"/>
-        </w:rPr>
-        <w:t>real world</w:t>
-      </w:r>
-      <w:proofErr w:type="gramEnd"/>
-      <w:r>
-        <w:rPr>
-          <w:rFonts w:ascii="Times New Roman" w:hAnsi="Times New Roman" w:cs="Times New Roman"/>
-          <w:sz w:val="24"/>
-          <w:szCs w:val="24"/>
-        </w:rPr>
-        <w:t xml:space="preserve"> polygons are attached metadata that serve the same purpose.</w:t>
+        <w:t xml:space="preserve"> as fields are combined to get finer metrics for both. In this case, most real world polygons are attached metadata that serve the same purpose.</w:t>
       </w:r>
     </w:p>
     <w:p>
@@ -2566,25 +2538,7 @@
           <w:sz w:val="24"/>
           <w:szCs w:val="24"/>
         </w:rPr>
-        <w:t xml:space="preserve"> and Umemura and improved upon the original </w:t>
-      </w:r>
-      <w:proofErr w:type="gramStart"/>
-      <w:r>
-        <w:rPr>
-          <w:rFonts w:ascii="Times New Roman" w:hAnsi="Times New Roman" w:cs="Times New Roman"/>
-          <w:sz w:val="24"/>
-          <w:szCs w:val="24"/>
-        </w:rPr>
-        <w:t>event based</w:t>
-      </w:r>
-      <w:proofErr w:type="gramEnd"/>
-      <w:r>
-        <w:rPr>
-          <w:rFonts w:ascii="Times New Roman" w:hAnsi="Times New Roman" w:cs="Times New Roman"/>
-          <w:sz w:val="24"/>
-          <w:szCs w:val="24"/>
-        </w:rPr>
-        <w:t xml:space="preserve"> framework. They first grouped polygons based on factors such as distance thresholds and intersection points. These groups are then evaluated according to three event types and in four hierarchical levels. The typology of events to describe these geometric changes include Generation, Disappearance, Expansion and Contraction. These are modified as needed according to the dataset, with movement events such as Displacement, Convergence, Fragmentation and Divergence.</w:t>
+        <w:t xml:space="preserve"> and Umemura and improved upon the original event based framework. They first grouped polygons based on factors such as distance thresholds and intersection points. These groups are then evaluated according to three event types and in four hierarchical levels. The typology of events to describe these geometric changes include Generation, Disappearance, Expansion and Contraction. These are modified as needed according to the dataset, with movement events such as Displacement, Convergence, Fragmentation and Divergence.</w:t>
       </w:r>
     </w:p>
     <w:p>
@@ -2622,25 +2576,7 @@
           <w:sz w:val="24"/>
           <w:szCs w:val="24"/>
         </w:rPr>
-        <w:t xml:space="preserve">The ability to develop spatially distributed models of topographic change is presenting new capabilities in geomorphic research, as seen in James et al. </w:t>
-      </w:r>
-      <w:proofErr w:type="gramStart"/>
-      <w:r>
-        <w:rPr>
-          <w:rFonts w:ascii="Times New Roman" w:hAnsi="Times New Roman" w:cs="Times New Roman"/>
-          <w:sz w:val="24"/>
-          <w:szCs w:val="24"/>
-        </w:rPr>
-        <w:t>High resolution</w:t>
-      </w:r>
-      <w:proofErr w:type="gramEnd"/>
-      <w:r>
-        <w:rPr>
-          <w:rFonts w:ascii="Times New Roman" w:hAnsi="Times New Roman" w:cs="Times New Roman"/>
-          <w:sz w:val="24"/>
-          <w:szCs w:val="24"/>
-        </w:rPr>
-        <w:t xml:space="preserve"> maps of elevation change indicate locations, processes, and rates of geomorphic change, and provide a means of calibrating temporal simulation models. Methods of geomorphic change detection (GCD), based on gridded models, may be applied to a wide range of time periods by utilizing </w:t>
+        <w:t xml:space="preserve">The ability to develop spatially distributed models of topographic change is presenting new capabilities in geomorphic research, as seen in James et al. High resolution maps of elevation change indicate locations, processes, and rates of geomorphic change, and provide a means of calibrating temporal simulation models. Methods of geomorphic change detection (GCD), based on gridded models, may be applied to a wide range of time periods by utilizing </w:t>
       </w:r>
       <w:proofErr w:type="spellStart"/>
       <w:r>
@@ -2998,25 +2934,7 @@
           <w:sz w:val="24"/>
           <w:szCs w:val="24"/>
         </w:rPr>
-        <w:t xml:space="preserve">Hossain et al [13] introduced Google Fusion </w:t>
-      </w:r>
-      <w:proofErr w:type="gramStart"/>
-      <w:r>
-        <w:rPr>
-          <w:rFonts w:ascii="Times New Roman" w:hAnsi="Times New Roman" w:cs="Times New Roman"/>
-          <w:sz w:val="24"/>
-          <w:szCs w:val="24"/>
-        </w:rPr>
-        <w:t>Tables(</w:t>
-      </w:r>
-      <w:proofErr w:type="gramEnd"/>
-      <w:r>
-        <w:rPr>
-          <w:rFonts w:ascii="Times New Roman" w:hAnsi="Times New Roman" w:cs="Times New Roman"/>
-          <w:sz w:val="24"/>
-          <w:szCs w:val="24"/>
-        </w:rPr>
-        <w:t xml:space="preserve">GFT) that offers collaborative data management in the cloud for data scientists to enable the integration of increasingly complex geospatial data to support storytelling. The paper focused on introduction of overview of map processing in GFT, the architecture overview of GFT, and how to scale to large datasets, massive and complex polygon datasets. GFT provides a useful tool for storytelling through interactive maps. </w:t>
+        <w:t xml:space="preserve">Hossain et al [13] introduced Google Fusion Tables(GFT) that offers collaborative data management in the cloud for data scientists to enable the integration of increasingly complex geospatial data to support storytelling. The paper focused on introduction of overview of map processing in GFT, the architecture overview of GFT, and how to scale to large datasets, massive and complex polygon datasets. GFT provides a useful tool for storytelling through interactive maps. </w:t>
       </w:r>
     </w:p>
     <w:p>
@@ -3135,25 +3053,7 @@
           <w:szCs w:val="24"/>
         </w:rPr>
         <w:lastRenderedPageBreak/>
-        <w:t xml:space="preserve">syntactic constrains on the story generation process. A </w:t>
-      </w:r>
-      <w:proofErr w:type="gramStart"/>
-      <w:r>
-        <w:rPr>
-          <w:rFonts w:ascii="Times New Roman" w:hAnsi="Times New Roman" w:cs="Times New Roman"/>
-          <w:sz w:val="24"/>
-          <w:szCs w:val="24"/>
-        </w:rPr>
-        <w:t>new optimization techniques</w:t>
-      </w:r>
-      <w:proofErr w:type="gramEnd"/>
-      <w:r>
-        <w:rPr>
-          <w:rFonts w:ascii="Times New Roman" w:hAnsi="Times New Roman" w:cs="Times New Roman"/>
-          <w:sz w:val="24"/>
-          <w:szCs w:val="24"/>
-        </w:rPr>
-        <w:t xml:space="preserve"> based on concept lattice mining is used to rapidly construct stories on massive datasets.</w:t>
+        <w:t>syntactic constrains on the story generation process. A new optimization techniques based on concept lattice mining is used to rapidly construct stories on massive datasets.</w:t>
       </w:r>
     </w:p>
     <w:p>
@@ -3263,25 +3163,7 @@
           <w:sz w:val="24"/>
           <w:szCs w:val="24"/>
         </w:rPr>
-        <w:t xml:space="preserve">-temporal storytelling </w:t>
-      </w:r>
-      <w:proofErr w:type="gramStart"/>
-      <w:r>
-        <w:rPr>
-          <w:rFonts w:ascii="Times New Roman" w:hAnsi="Times New Roman" w:cs="Times New Roman"/>
-          <w:sz w:val="24"/>
-          <w:szCs w:val="24"/>
-        </w:rPr>
-        <w:t>is able to</w:t>
-      </w:r>
-      <w:proofErr w:type="gramEnd"/>
-      <w:r>
-        <w:rPr>
-          <w:rFonts w:ascii="Times New Roman" w:hAnsi="Times New Roman" w:cs="Times New Roman"/>
-          <w:sz w:val="24"/>
-          <w:szCs w:val="24"/>
-        </w:rPr>
-        <w:t xml:space="preserve"> capture important associations among violent events reported in social media and traditional datasets.</w:t>
+        <w:t>-temporal storytelling is able to capture important associations among violent events reported in social media and traditional datasets.</w:t>
       </w:r>
     </w:p>
     <w:p>
@@ -5077,25 +4959,7 @@
           <w:sz w:val="24"/>
           <w:szCs w:val="24"/>
         </w:rPr>
-        <w:t xml:space="preserve"> </w:t>
-      </w:r>
-      <w:proofErr w:type="gramStart"/>
-      <w:r>
-        <w:rPr>
-          <w:rFonts w:ascii="Times New Roman" w:eastAsiaTheme="minorEastAsia" w:hAnsi="Times New Roman" w:cs="Times New Roman"/>
-          <w:sz w:val="24"/>
-          <w:szCs w:val="24"/>
-        </w:rPr>
-        <w:t>…(</w:t>
-      </w:r>
-      <w:proofErr w:type="gramEnd"/>
-      <w:r>
-        <w:rPr>
-          <w:rFonts w:ascii="Times New Roman" w:eastAsiaTheme="minorEastAsia" w:hAnsi="Times New Roman" w:cs="Times New Roman"/>
-          <w:sz w:val="24"/>
-          <w:szCs w:val="24"/>
-        </w:rPr>
-        <w:t>1)</w:t>
+        <w:t xml:space="preserve"> …(1)</w:t>
       </w:r>
     </w:p>
     <w:p>
@@ -6708,17 +6572,7 @@
           <w:sz w:val="24"/>
           <w:szCs w:val="24"/>
         </w:rPr>
-        <w:t>, where ‘n</w:t>
-      </w:r>
-      <w:bookmarkStart w:id="0" w:name="_GoBack"/>
-      <w:bookmarkEnd w:id="0"/>
-      <w:r>
-        <w:rPr>
-          <w:rFonts w:ascii="Times New Roman" w:hAnsi="Times New Roman" w:cs="Times New Roman"/>
-          <w:sz w:val="24"/>
-          <w:szCs w:val="24"/>
-        </w:rPr>
-        <w:t xml:space="preserve">eighbor’ is defined somewhat arbitrarily according to close distances. We then move on to another point and restart the process. The results after all points are connected is a triangulated irregular network (TIN). All lines are then marked using an equal interval classification scheme, where the contour interval is chosen depending on the size of the polygon under consideration. Then, selecting an </w:t>
+        <w:t xml:space="preserve">, where ‘neighbor’ is defined somewhat arbitrarily according to close distances. We then move on to another point and restart the process. The results after all points are connected is a triangulated irregular network (TIN). All lines are then marked using an equal interval classification scheme, where the contour interval is chosen depending on the size of the polygon under consideration. Then, selecting an </w:t>
       </w:r>
       <w:proofErr w:type="spellStart"/>
       <w:r>
@@ -6757,23 +6611,160 @@
         <w:tab/>
         <w:t>A convex hull can be though of as the smallest convex geometry that encloses all the points considered.</w:t>
       </w:r>
-    </w:p>
-    <w:p>
-      <w:pPr>
-        <w:rPr>
-          <w:rFonts w:ascii="Times New Roman" w:hAnsi="Times New Roman" w:cs="Times New Roman"/>
-          <w:sz w:val="24"/>
-          <w:szCs w:val="24"/>
-        </w:rPr>
-      </w:pPr>
-      <w:r>
-        <w:rPr>
-          <w:rFonts w:ascii="Times New Roman" w:hAnsi="Times New Roman" w:cs="Times New Roman"/>
-          <w:sz w:val="24"/>
-          <w:szCs w:val="24"/>
-        </w:rPr>
-        <w:br w:type="page"/>
-      </w:r>
+      <w:r>
+        <w:rPr>
+          <w:rFonts w:ascii="Times New Roman" w:hAnsi="Times New Roman" w:cs="Times New Roman"/>
+          <w:sz w:val="24"/>
+          <w:szCs w:val="24"/>
+        </w:rPr>
+        <w:t xml:space="preserve"> If the group of points forms a line or is only a single then the convex hull is considered a degenerate and is ignored. Otherwise convex hulls are very fast to calculate using the Graham Scan</w:t>
+      </w:r>
+      <w:r>
+        <w:rPr>
+          <w:rFonts w:ascii="Times New Roman" w:hAnsi="Times New Roman" w:cs="Times New Roman"/>
+          <w:sz w:val="24"/>
+          <w:szCs w:val="24"/>
+        </w:rPr>
+        <w:t xml:space="preserve"> algorithm</w:t>
+      </w:r>
+      <w:r>
+        <w:rPr>
+          <w:rFonts w:ascii="Times New Roman" w:hAnsi="Times New Roman" w:cs="Times New Roman"/>
+          <w:sz w:val="24"/>
+          <w:szCs w:val="24"/>
+        </w:rPr>
+        <w:t>, as the points are already sorted by latitude and longitude.</w:t>
+      </w:r>
+      <w:r>
+        <w:rPr>
+          <w:rFonts w:ascii="Times New Roman" w:hAnsi="Times New Roman" w:cs="Times New Roman"/>
+          <w:sz w:val="24"/>
+          <w:szCs w:val="24"/>
+        </w:rPr>
+        <w:t xml:space="preserve"> The algorithm stars at the South Western most point and moves Eastward. For every coordinate triplet, the procedure checks whether or not it’s a concave corner. If it is, then the middle point cannot lie on the convex hull. This cross product </w:t>
+      </w:r>
+      <w:r>
+        <w:rPr>
+          <w:rFonts w:ascii="Times New Roman" w:hAnsi="Times New Roman" w:cs="Times New Roman"/>
+          <w:sz w:val="24"/>
+          <w:szCs w:val="24"/>
+        </w:rPr>
+        <w:lastRenderedPageBreak/>
+        <w:t>calculation is also very fast.</w:t>
+      </w:r>
+      <w:r>
+        <w:rPr>
+          <w:rFonts w:ascii="Times New Roman" w:hAnsi="Times New Roman" w:cs="Times New Roman"/>
+          <w:sz w:val="24"/>
+          <w:szCs w:val="24"/>
+        </w:rPr>
+        <w:t xml:space="preserve"> Convex hulls are widely used and are implemented in most common GIS systems. The shapes formed by a convex hull are however necessarily blocky and do not reflect natural distributions.</w:t>
+      </w:r>
+    </w:p>
+    <w:p>
+      <w:pPr>
+        <w:spacing w:after="0" w:line="480" w:lineRule="auto"/>
+        <w:rPr>
+          <w:rFonts w:ascii="Times New Roman" w:hAnsi="Times New Roman" w:cs="Times New Roman"/>
+          <w:sz w:val="24"/>
+          <w:szCs w:val="24"/>
+        </w:rPr>
+      </w:pPr>
+      <w:r>
+        <w:rPr>
+          <w:rFonts w:ascii="Times New Roman" w:hAnsi="Times New Roman" w:cs="Times New Roman"/>
+          <w:sz w:val="24"/>
+          <w:szCs w:val="24"/>
+        </w:rPr>
+        <w:tab/>
+        <w:t>For a generalization of the convex hull</w:t>
+      </w:r>
+      <w:r>
+        <w:rPr>
+          <w:rFonts w:ascii="Times New Roman" w:hAnsi="Times New Roman" w:cs="Times New Roman"/>
+          <w:sz w:val="24"/>
+          <w:szCs w:val="24"/>
+        </w:rPr>
+        <w:t>, the concave hull is used</w:t>
+      </w:r>
+      <w:r>
+        <w:rPr>
+          <w:rFonts w:ascii="Times New Roman" w:hAnsi="Times New Roman" w:cs="Times New Roman"/>
+          <w:sz w:val="24"/>
+          <w:szCs w:val="24"/>
+        </w:rPr>
+        <w:t xml:space="preserve">. The most common method of concave hulls is Alpha Shapes. Alpha shapes usually look like generalized and more optimal versions of contour interpolations. Alpha shapes are very strong at formalizing the shape of a spatial point data set, unlike convex hulls. They area subgraph of the </w:t>
+      </w:r>
+      <w:proofErr w:type="spellStart"/>
+      <w:r>
+        <w:rPr>
+          <w:rFonts w:ascii="Times New Roman" w:hAnsi="Times New Roman" w:cs="Times New Roman"/>
+          <w:sz w:val="24"/>
+          <w:szCs w:val="24"/>
+        </w:rPr>
+        <w:t>Delauney</w:t>
+      </w:r>
+      <w:proofErr w:type="spellEnd"/>
+      <w:r>
+        <w:rPr>
+          <w:rFonts w:ascii="Times New Roman" w:hAnsi="Times New Roman" w:cs="Times New Roman"/>
+          <w:sz w:val="24"/>
+          <w:szCs w:val="24"/>
+        </w:rPr>
+        <w:t xml:space="preserve"> triangulation of the entire geometry. Given a set of points, the </w:t>
+      </w:r>
+      <w:proofErr w:type="spellStart"/>
+      <w:r>
+        <w:rPr>
+          <w:rFonts w:ascii="Times New Roman" w:hAnsi="Times New Roman" w:cs="Times New Roman"/>
+          <w:sz w:val="24"/>
+          <w:szCs w:val="24"/>
+        </w:rPr>
+        <w:t>Delauney</w:t>
+      </w:r>
+      <w:proofErr w:type="spellEnd"/>
+      <w:r>
+        <w:rPr>
+          <w:rFonts w:ascii="Times New Roman" w:hAnsi="Times New Roman" w:cs="Times New Roman"/>
+          <w:sz w:val="24"/>
+          <w:szCs w:val="24"/>
+        </w:rPr>
+        <w:t xml:space="preserve"> triangulation can generate a large family of shapes. We add the parameter ‘alpha’ to control the level of detail. The alpha shape </w:t>
+      </w:r>
+      <w:r>
+        <w:rPr>
+          <w:rFonts w:ascii="Times New Roman" w:hAnsi="Times New Roman" w:cs="Times New Roman"/>
+          <w:sz w:val="24"/>
+          <w:szCs w:val="24"/>
+        </w:rPr>
+        <w:t>degenerates</w:t>
+      </w:r>
+      <w:r>
+        <w:rPr>
+          <w:rFonts w:ascii="Times New Roman" w:hAnsi="Times New Roman" w:cs="Times New Roman"/>
+          <w:sz w:val="24"/>
+          <w:szCs w:val="24"/>
+        </w:rPr>
+        <w:t xml:space="preserve"> to the point set for alpha tending to zero</w:t>
+      </w:r>
+      <w:r>
+        <w:rPr>
+          <w:rFonts w:ascii="Times New Roman" w:hAnsi="Times New Roman" w:cs="Times New Roman"/>
+          <w:sz w:val="24"/>
+          <w:szCs w:val="24"/>
+        </w:rPr>
+        <w:t>, and a large value of alpha begins to approximate the convex hull.</w:t>
+      </w:r>
+    </w:p>
+    <w:p>
+      <w:pPr>
+        <w:spacing w:after="0" w:line="480" w:lineRule="auto"/>
+        <w:rPr>
+          <w:rFonts w:ascii="Times New Roman" w:hAnsi="Times New Roman" w:cs="Times New Roman"/>
+          <w:sz w:val="24"/>
+          <w:szCs w:val="24"/>
+        </w:rPr>
+      </w:pPr>
     </w:p>
     <w:p>
       <w:pPr>
@@ -6791,7 +6782,6 @@
           <w:sz w:val="24"/>
           <w:szCs w:val="24"/>
         </w:rPr>
-        <w:lastRenderedPageBreak/>
         <w:t>Change Analysis for Polygonal Map Data Sources</w:t>
       </w:r>
     </w:p>
@@ -6886,6 +6876,7 @@
           <w:sz w:val="24"/>
           <w:szCs w:val="24"/>
         </w:rPr>
+        <w:lastRenderedPageBreak/>
         <w:t>We erase the larger of the polygons from the smaller, thus retaining only the growth, and do vice-verse for shrinking</w:t>
       </w:r>
     </w:p>
@@ -7108,7 +7099,6 @@
           <w:sz w:val="24"/>
           <w:szCs w:val="24"/>
         </w:rPr>
-        <w:lastRenderedPageBreak/>
         <w:t>Polygon Erase Operation</w:t>
       </w:r>
       <w:r>
@@ -7231,6 +7221,7 @@
           <w:sz w:val="24"/>
           <w:szCs w:val="24"/>
         </w:rPr>
+        <w:lastRenderedPageBreak/>
         <w:drawing>
           <wp:inline distT="0" distB="0" distL="0" distR="0" wp14:anchorId="56109044" wp14:editId="6FBA7CAC">
             <wp:extent cx="5486400" cy="5603240"/>
@@ -9149,25 +9140,7 @@
           <w:sz w:val="24"/>
           <w:szCs w:val="24"/>
         </w:rPr>
-        <w:t xml:space="preserve">. The threshold parameters need to be finely tuned </w:t>
-      </w:r>
-      <w:proofErr w:type="gramStart"/>
-      <w:r>
-        <w:rPr>
-          <w:rFonts w:ascii="Times New Roman" w:hAnsi="Times New Roman" w:cs="Times New Roman"/>
-          <w:sz w:val="24"/>
-          <w:szCs w:val="24"/>
-        </w:rPr>
-        <w:t>so as to</w:t>
-      </w:r>
-      <w:proofErr w:type="gramEnd"/>
-      <w:r>
-        <w:rPr>
-          <w:rFonts w:ascii="Times New Roman" w:hAnsi="Times New Roman" w:cs="Times New Roman"/>
-          <w:sz w:val="24"/>
-          <w:szCs w:val="24"/>
-        </w:rPr>
-        <w:t xml:space="preserve"> not exclude those polygons who fall through exceptions. Once we have a suitable selection of polygons and chose a threshold value, we can create a summary narrative based on that.</w:t>
+        <w:t>. The threshold parameters need to be finely tuned so as to not exclude those polygons who fall through exceptions. Once we have a suitable selection of polygons and chose a threshold value, we can create a summary narrative based on that.</w:t>
       </w:r>
     </w:p>
     <w:p>
@@ -12713,25 +12686,7 @@
           <w:sz w:val="24"/>
           <w:szCs w:val="24"/>
         </w:rPr>
-        <w:t xml:space="preserve"> libraries to import, process and visualize maps. However, this </w:t>
-      </w:r>
-      <w:proofErr w:type="gramStart"/>
-      <w:r>
-        <w:rPr>
-          <w:rFonts w:ascii="Times New Roman" w:hAnsi="Times New Roman" w:cs="Times New Roman"/>
-          <w:sz w:val="24"/>
-          <w:szCs w:val="24"/>
-        </w:rPr>
-        <w:t>lead</w:t>
-      </w:r>
-      <w:proofErr w:type="gramEnd"/>
-      <w:r>
-        <w:rPr>
-          <w:rFonts w:ascii="Times New Roman" w:hAnsi="Times New Roman" w:cs="Times New Roman"/>
-          <w:sz w:val="24"/>
-          <w:szCs w:val="24"/>
-        </w:rPr>
-        <w:t xml:space="preserve"> to many problems with interconversions between georeferencing schemes, while converting from WKT geometry to </w:t>
+        <w:t xml:space="preserve"> libraries to import, process and visualize maps. However, this lead to many problems with interconversions between georeferencing schemes, while converting from WKT geometry to </w:t>
       </w:r>
       <w:proofErr w:type="spellStart"/>
       <w:r>
@@ -12997,25 +12952,7 @@
           <w:sz w:val="24"/>
           <w:szCs w:val="24"/>
         </w:rPr>
-        <w:t xml:space="preserve">As our framework relies on using polygonal data, we cannot use this. </w:t>
-      </w:r>
-      <w:proofErr w:type="gramStart"/>
-      <w:r>
-        <w:rPr>
-          <w:rFonts w:ascii="Times New Roman" w:hAnsi="Times New Roman" w:cs="Times New Roman"/>
-          <w:sz w:val="24"/>
-          <w:szCs w:val="24"/>
-        </w:rPr>
-        <w:t>So</w:t>
-      </w:r>
-      <w:proofErr w:type="gramEnd"/>
-      <w:r>
-        <w:rPr>
-          <w:rFonts w:ascii="Times New Roman" w:hAnsi="Times New Roman" w:cs="Times New Roman"/>
-          <w:sz w:val="24"/>
-          <w:szCs w:val="24"/>
-        </w:rPr>
-        <w:t xml:space="preserve"> we begin by creating a convex hull</w:t>
+        <w:t>As our framework relies on using polygonal data, we cannot use this. So we begin by creating a convex hull</w:t>
       </w:r>
       <w:r>
         <w:rPr>
@@ -13123,27 +13060,7 @@
           <w:sz w:val="24"/>
           <w:szCs w:val="24"/>
         </w:rPr>
-        <w:t xml:space="preserve">INSERT INTO </w:t>
-      </w:r>
-      <w:proofErr w:type="gramStart"/>
-      <w:r>
-        <w:rPr>
-          <w:rFonts w:ascii="Times New Roman" w:hAnsi="Times New Roman" w:cs="Times New Roman"/>
-          <w:color w:val="767171" w:themeColor="background2" w:themeShade="80"/>
-          <w:sz w:val="24"/>
-          <w:szCs w:val="24"/>
-        </w:rPr>
-        <w:t>public.june</w:t>
-      </w:r>
-      <w:proofErr w:type="gramEnd"/>
-      <w:r>
-        <w:rPr>
-          <w:rFonts w:ascii="Times New Roman" w:hAnsi="Times New Roman" w:cs="Times New Roman"/>
-          <w:color w:val="767171" w:themeColor="background2" w:themeShade="80"/>
-          <w:sz w:val="24"/>
-          <w:szCs w:val="24"/>
-        </w:rPr>
-        <w:t>1poly (</w:t>
+        <w:t>INSERT INTO public.june1poly (</w:t>
       </w:r>
       <w:proofErr w:type="spellStart"/>
       <w:r>
@@ -13249,7 +13166,6 @@
         <w:t xml:space="preserve">(SELECT </w:t>
       </w:r>
       <w:proofErr w:type="spellStart"/>
-      <w:proofErr w:type="gramStart"/>
       <w:r>
         <w:rPr>
           <w:rFonts w:ascii="Times New Roman" w:hAnsi="Times New Roman" w:cs="Times New Roman"/>
@@ -13260,7 +13176,6 @@
         <w:t>d.avgscor</w:t>
       </w:r>
       <w:proofErr w:type="spellEnd"/>
-      <w:proofErr w:type="gramEnd"/>
       <w:r>
         <w:rPr>
           <w:rFonts w:ascii="Times New Roman" w:hAnsi="Times New Roman" w:cs="Times New Roman"/>
@@ -13446,7 +13361,6 @@
         <w:t xml:space="preserve">GROUP BY (d.id, </w:t>
       </w:r>
       <w:proofErr w:type="spellStart"/>
-      <w:proofErr w:type="gramStart"/>
       <w:r>
         <w:rPr>
           <w:rFonts w:ascii="Times New Roman" w:hAnsi="Times New Roman" w:cs="Times New Roman"/>
@@ -13457,7 +13371,6 @@
         <w:t>d.avgscor</w:t>
       </w:r>
       <w:proofErr w:type="spellEnd"/>
-      <w:proofErr w:type="gramEnd"/>
       <w:r>
         <w:rPr>
           <w:rFonts w:ascii="Times New Roman" w:hAnsi="Times New Roman" w:cs="Times New Roman"/>
@@ -13538,9 +13451,9 @@
           <w:sz w:val="24"/>
           <w:szCs w:val="24"/>
         </w:rPr>
-        <w:t>ST_</w:t>
-      </w:r>
-      <w:proofErr w:type="gramStart"/>
+        <w:t>ST_GeometryType</w:t>
+      </w:r>
+      <w:proofErr w:type="spellEnd"/>
       <w:r>
         <w:rPr>
           <w:rFonts w:ascii="Times New Roman" w:hAnsi="Times New Roman" w:cs="Times New Roman"/>
@@ -13548,20 +13461,9 @@
           <w:sz w:val="24"/>
           <w:szCs w:val="24"/>
         </w:rPr>
-        <w:t>GeometryType</w:t>
-      </w:r>
-      <w:proofErr w:type="spellEnd"/>
-      <w:r>
-        <w:rPr>
-          <w:rFonts w:ascii="Times New Roman" w:hAnsi="Times New Roman" w:cs="Times New Roman"/>
-          <w:color w:val="767171" w:themeColor="background2" w:themeShade="80"/>
-          <w:sz w:val="24"/>
-          <w:szCs w:val="24"/>
-        </w:rPr>
         <w:t>(</w:t>
       </w:r>
       <w:proofErr w:type="spellStart"/>
-      <w:proofErr w:type="gramEnd"/>
       <w:r>
         <w:rPr>
           <w:rFonts w:ascii="Times New Roman" w:hAnsi="Times New Roman" w:cs="Times New Roman"/>
@@ -13709,27 +13611,7 @@
           <w:sz w:val="24"/>
           <w:szCs w:val="24"/>
         </w:rPr>
-        <w:t xml:space="preserve">INSERT INTO </w:t>
-      </w:r>
-      <w:proofErr w:type="gramStart"/>
-      <w:r>
-        <w:rPr>
-          <w:rFonts w:ascii="Times New Roman" w:hAnsi="Times New Roman" w:cs="Times New Roman"/>
-          <w:color w:val="767171" w:themeColor="background2" w:themeShade="80"/>
-          <w:sz w:val="24"/>
-          <w:szCs w:val="24"/>
-        </w:rPr>
-        <w:t>public.june</w:t>
-      </w:r>
-      <w:proofErr w:type="gramEnd"/>
-      <w:r>
-        <w:rPr>
-          <w:rFonts w:ascii="Times New Roman" w:hAnsi="Times New Roman" w:cs="Times New Roman"/>
-          <w:color w:val="767171" w:themeColor="background2" w:themeShade="80"/>
-          <w:sz w:val="24"/>
-          <w:szCs w:val="24"/>
-        </w:rPr>
-        <w:t>1poly (</w:t>
+        <w:t>INSERT INTO public.june1poly (</w:t>
       </w:r>
       <w:proofErr w:type="spellStart"/>
       <w:r>
@@ -13835,7 +13717,6 @@
         <w:t xml:space="preserve">(SELECT </w:t>
       </w:r>
       <w:proofErr w:type="spellStart"/>
-      <w:proofErr w:type="gramStart"/>
       <w:r>
         <w:rPr>
           <w:rFonts w:ascii="Times New Roman" w:hAnsi="Times New Roman" w:cs="Times New Roman"/>
@@ -13846,7 +13727,6 @@
         <w:t>d.avgscor</w:t>
       </w:r>
       <w:proofErr w:type="spellEnd"/>
-      <w:proofErr w:type="gramEnd"/>
       <w:r>
         <w:rPr>
           <w:rFonts w:ascii="Times New Roman" w:hAnsi="Times New Roman" w:cs="Times New Roman"/>
@@ -14059,7 +13939,6 @@
         <w:t xml:space="preserve">GROUP BY (d.id, </w:t>
       </w:r>
       <w:proofErr w:type="spellStart"/>
-      <w:proofErr w:type="gramStart"/>
       <w:r>
         <w:rPr>
           <w:rFonts w:ascii="Times New Roman" w:hAnsi="Times New Roman" w:cs="Times New Roman"/>
@@ -14070,7 +13949,6 @@
         <w:t>d.avgscor</w:t>
       </w:r>
       <w:proofErr w:type="spellEnd"/>
-      <w:proofErr w:type="gramEnd"/>
       <w:r>
         <w:rPr>
           <w:rFonts w:ascii="Times New Roman" w:hAnsi="Times New Roman" w:cs="Times New Roman"/>
@@ -14151,9 +14029,9 @@
           <w:sz w:val="24"/>
           <w:szCs w:val="24"/>
         </w:rPr>
-        <w:t>ST_</w:t>
-      </w:r>
-      <w:proofErr w:type="gramStart"/>
+        <w:t>ST_GeometryType</w:t>
+      </w:r>
+      <w:proofErr w:type="spellEnd"/>
       <w:r>
         <w:rPr>
           <w:rFonts w:ascii="Times New Roman" w:hAnsi="Times New Roman" w:cs="Times New Roman"/>
@@ -14161,20 +14039,9 @@
           <w:sz w:val="24"/>
           <w:szCs w:val="24"/>
         </w:rPr>
-        <w:t>GeometryType</w:t>
-      </w:r>
-      <w:proofErr w:type="spellEnd"/>
-      <w:r>
-        <w:rPr>
-          <w:rFonts w:ascii="Times New Roman" w:hAnsi="Times New Roman" w:cs="Times New Roman"/>
-          <w:color w:val="767171" w:themeColor="background2" w:themeShade="80"/>
-          <w:sz w:val="24"/>
-          <w:szCs w:val="24"/>
-        </w:rPr>
         <w:t>(</w:t>
       </w:r>
       <w:proofErr w:type="spellStart"/>
-      <w:proofErr w:type="gramEnd"/>
       <w:r>
         <w:rPr>
           <w:rFonts w:ascii="Times New Roman" w:hAnsi="Times New Roman" w:cs="Times New Roman"/>
@@ -14360,27 +14227,7 @@
           <w:sz w:val="24"/>
           <w:szCs w:val="24"/>
         </w:rPr>
-        <w:t xml:space="preserve">UPDATE </w:t>
-      </w:r>
-      <w:proofErr w:type="gramStart"/>
-      <w:r>
-        <w:rPr>
-          <w:rFonts w:ascii="Times New Roman" w:hAnsi="Times New Roman" w:cs="Times New Roman"/>
-          <w:color w:val="767171" w:themeColor="background2" w:themeShade="80"/>
-          <w:sz w:val="24"/>
-          <w:szCs w:val="24"/>
-        </w:rPr>
-        <w:t>public.june</w:t>
-      </w:r>
-      <w:proofErr w:type="gramEnd"/>
-      <w:r>
-        <w:rPr>
-          <w:rFonts w:ascii="Times New Roman" w:hAnsi="Times New Roman" w:cs="Times New Roman"/>
-          <w:color w:val="767171" w:themeColor="background2" w:themeShade="80"/>
-          <w:sz w:val="24"/>
-          <w:szCs w:val="24"/>
-        </w:rPr>
-        <w:t xml:space="preserve">1poly </w:t>
+        <w:t xml:space="preserve">UPDATE public.june1poly </w:t>
       </w:r>
     </w:p>
     <w:p>
@@ -14492,27 +14339,7 @@
           <w:sz w:val="24"/>
           <w:szCs w:val="24"/>
         </w:rPr>
-        <w:t xml:space="preserve">ALTER TABLE </w:t>
-      </w:r>
-      <w:proofErr w:type="gramStart"/>
-      <w:r>
-        <w:rPr>
-          <w:rFonts w:ascii="Times New Roman" w:hAnsi="Times New Roman" w:cs="Times New Roman"/>
-          <w:color w:val="767171" w:themeColor="background2" w:themeShade="80"/>
-          <w:sz w:val="24"/>
-          <w:szCs w:val="24"/>
-        </w:rPr>
-        <w:t>public.june</w:t>
-      </w:r>
-      <w:proofErr w:type="gramEnd"/>
-      <w:r>
-        <w:rPr>
-          <w:rFonts w:ascii="Times New Roman" w:hAnsi="Times New Roman" w:cs="Times New Roman"/>
-          <w:color w:val="767171" w:themeColor="background2" w:themeShade="80"/>
-          <w:sz w:val="24"/>
-          <w:szCs w:val="24"/>
-        </w:rPr>
-        <w:t>1poly ADD COLUMN IF NOT EXISTS area double precision</w:t>
+        <w:t>ALTER TABLE public.june1poly ADD COLUMN IF NOT EXISTS area double precision</w:t>
       </w:r>
       <w:r>
         <w:rPr>
@@ -14544,27 +14371,7 @@
           <w:sz w:val="24"/>
           <w:szCs w:val="24"/>
         </w:rPr>
-        <w:t xml:space="preserve">UPDATE </w:t>
-      </w:r>
-      <w:proofErr w:type="gramStart"/>
-      <w:r>
-        <w:rPr>
-          <w:rFonts w:ascii="Times New Roman" w:hAnsi="Times New Roman" w:cs="Times New Roman"/>
-          <w:color w:val="767171" w:themeColor="background2" w:themeShade="80"/>
-          <w:sz w:val="24"/>
-          <w:szCs w:val="24"/>
-        </w:rPr>
-        <w:t>public.june</w:t>
-      </w:r>
-      <w:proofErr w:type="gramEnd"/>
-      <w:r>
-        <w:rPr>
-          <w:rFonts w:ascii="Times New Roman" w:hAnsi="Times New Roman" w:cs="Times New Roman"/>
-          <w:color w:val="767171" w:themeColor="background2" w:themeShade="80"/>
-          <w:sz w:val="24"/>
-          <w:szCs w:val="24"/>
-        </w:rPr>
-        <w:t xml:space="preserve">1poly SET </w:t>
+        <w:t xml:space="preserve">UPDATE public.june1poly SET </w:t>
       </w:r>
       <w:r>
         <w:rPr>
@@ -14681,9 +14488,9 @@
           <w:sz w:val="24"/>
           <w:szCs w:val="24"/>
         </w:rPr>
-        <w:t>ST_</w:t>
-      </w:r>
-      <w:proofErr w:type="gramStart"/>
+        <w:t>ST_Perimeter</w:t>
+      </w:r>
+      <w:proofErr w:type="spellEnd"/>
       <w:r>
         <w:rPr>
           <w:rFonts w:ascii="Times New Roman" w:hAnsi="Times New Roman" w:cs="Times New Roman"/>
@@ -14691,27 +14498,7 @@
           <w:sz w:val="24"/>
           <w:szCs w:val="24"/>
         </w:rPr>
-        <w:t>Perimeter</w:t>
-      </w:r>
-      <w:proofErr w:type="spellEnd"/>
-      <w:r>
-        <w:rPr>
-          <w:rFonts w:ascii="Times New Roman" w:hAnsi="Times New Roman" w:cs="Times New Roman"/>
-          <w:color w:val="767171" w:themeColor="background2" w:themeShade="80"/>
-          <w:sz w:val="24"/>
-          <w:szCs w:val="24"/>
-        </w:rPr>
-        <w:t>(</w:t>
-      </w:r>
-      <w:proofErr w:type="gramEnd"/>
-      <w:r>
-        <w:rPr>
-          <w:rFonts w:ascii="Times New Roman" w:hAnsi="Times New Roman" w:cs="Times New Roman"/>
-          <w:color w:val="767171" w:themeColor="background2" w:themeShade="80"/>
-          <w:sz w:val="24"/>
-          <w:szCs w:val="24"/>
-        </w:rPr>
-        <w:t>j2s.geom, true)</w:t>
+        <w:t>(j2s.geom, true)</w:t>
       </w:r>
       <w:r>
         <w:rPr>
@@ -14777,25 +14564,7 @@
           <w:sz w:val="24"/>
           <w:szCs w:val="24"/>
         </w:rPr>
-        <w:t xml:space="preserve"> Figures 6, 7 and 8 show the results of our polygon generation by using </w:t>
-      </w:r>
-      <w:proofErr w:type="gramStart"/>
-      <w:r>
-        <w:rPr>
-          <w:rFonts w:ascii="Times New Roman" w:hAnsi="Times New Roman" w:cs="Times New Roman"/>
-          <w:sz w:val="24"/>
-          <w:szCs w:val="24"/>
-        </w:rPr>
-        <w:t>concave  shapes</w:t>
-      </w:r>
-      <w:proofErr w:type="gramEnd"/>
-      <w:r>
-        <w:rPr>
-          <w:rFonts w:ascii="Times New Roman" w:hAnsi="Times New Roman" w:cs="Times New Roman"/>
-          <w:sz w:val="24"/>
-          <w:szCs w:val="24"/>
-        </w:rPr>
-        <w:t xml:space="preserve"> from what was previously point data. Figure 7, especially, shows interesting patterns in how much more naturalistic the polygon is, as compared to Figure 9, which was generated without using alpha shapes.</w:t>
+        <w:t xml:space="preserve"> Figures 6, 7 and 8 show the results of our polygon generation by using concave  shapes from what was previously point data. Figure 7, especially, shows interesting patterns in how much more naturalistic the polygon is, as compared to Figure 9, which was generated without using alpha shapes.</w:t>
       </w:r>
     </w:p>
     <w:p>
@@ -15771,27 +15540,7 @@
           <w:sz w:val="24"/>
           <w:szCs w:val="24"/>
         </w:rPr>
-        <w:t>SELECT DISTINCT j</w:t>
-      </w:r>
-      <w:proofErr w:type="gramStart"/>
-      <w:r>
-        <w:rPr>
-          <w:rFonts w:ascii="Times New Roman" w:hAnsi="Times New Roman" w:cs="Times New Roman"/>
-          <w:color w:val="767171" w:themeColor="background2" w:themeShade="80"/>
-          <w:sz w:val="24"/>
-          <w:szCs w:val="24"/>
-        </w:rPr>
-        <w:t>2.*</w:t>
-      </w:r>
-      <w:proofErr w:type="gramEnd"/>
-      <w:r>
-        <w:rPr>
-          <w:rFonts w:ascii="Times New Roman" w:hAnsi="Times New Roman" w:cs="Times New Roman"/>
-          <w:color w:val="767171" w:themeColor="background2" w:themeShade="80"/>
-          <w:sz w:val="24"/>
-          <w:szCs w:val="24"/>
-        </w:rPr>
-        <w:t xml:space="preserve"> </w:t>
+        <w:t xml:space="preserve">SELECT DISTINCT j2.* </w:t>
       </w:r>
     </w:p>
     <w:p>
@@ -15814,27 +15563,7 @@
           <w:sz w:val="24"/>
           <w:szCs w:val="24"/>
         </w:rPr>
-        <w:t xml:space="preserve">FROM </w:t>
-      </w:r>
-      <w:proofErr w:type="gramStart"/>
-      <w:r>
-        <w:rPr>
-          <w:rFonts w:ascii="Times New Roman" w:hAnsi="Times New Roman" w:cs="Times New Roman"/>
-          <w:color w:val="767171" w:themeColor="background2" w:themeShade="80"/>
-          <w:sz w:val="24"/>
-          <w:szCs w:val="24"/>
-        </w:rPr>
-        <w:t>public.june</w:t>
-      </w:r>
-      <w:proofErr w:type="gramEnd"/>
-      <w:r>
-        <w:rPr>
-          <w:rFonts w:ascii="Times New Roman" w:hAnsi="Times New Roman" w:cs="Times New Roman"/>
-          <w:color w:val="767171" w:themeColor="background2" w:themeShade="80"/>
-          <w:sz w:val="24"/>
-          <w:szCs w:val="24"/>
-        </w:rPr>
-        <w:t>1poly j1,</w:t>
+        <w:t>FROM public.june1poly j1,</w:t>
       </w:r>
       <w:r>
         <w:rPr>
@@ -15875,27 +15604,7 @@
           <w:sz w:val="24"/>
           <w:szCs w:val="24"/>
         </w:rPr>
-        <w:t>WHERE ST_</w:t>
-      </w:r>
-      <w:proofErr w:type="gramStart"/>
-      <w:r>
-        <w:rPr>
-          <w:rFonts w:ascii="Times New Roman" w:hAnsi="Times New Roman" w:cs="Times New Roman"/>
-          <w:color w:val="767171" w:themeColor="background2" w:themeShade="80"/>
-          <w:sz w:val="24"/>
-          <w:szCs w:val="24"/>
-        </w:rPr>
-        <w:t>INTERSECTS(</w:t>
-      </w:r>
-      <w:proofErr w:type="gramEnd"/>
-      <w:r>
-        <w:rPr>
-          <w:rFonts w:ascii="Times New Roman" w:hAnsi="Times New Roman" w:cs="Times New Roman"/>
-          <w:color w:val="767171" w:themeColor="background2" w:themeShade="80"/>
-          <w:sz w:val="24"/>
-          <w:szCs w:val="24"/>
-        </w:rPr>
-        <w:t>j1.geom, j2.geom)</w:t>
+        <w:t>WHERE ST_INTERSECTS(j1.geom, j2.geom)</w:t>
       </w:r>
     </w:p>
     <w:p>
@@ -15940,27 +15649,7 @@
           <w:sz w:val="24"/>
           <w:szCs w:val="24"/>
         </w:rPr>
-        <w:t>(ST_</w:t>
-      </w:r>
-      <w:proofErr w:type="gramStart"/>
-      <w:r>
-        <w:rPr>
-          <w:rFonts w:ascii="Times New Roman" w:hAnsi="Times New Roman" w:cs="Times New Roman"/>
-          <w:color w:val="767171" w:themeColor="background2" w:themeShade="80"/>
-          <w:sz w:val="24"/>
-          <w:szCs w:val="24"/>
-        </w:rPr>
-        <w:t>AREA(</w:t>
-      </w:r>
-      <w:proofErr w:type="gramEnd"/>
-      <w:r>
-        <w:rPr>
-          <w:rFonts w:ascii="Times New Roman" w:hAnsi="Times New Roman" w:cs="Times New Roman"/>
-          <w:color w:val="767171" w:themeColor="background2" w:themeShade="80"/>
-          <w:sz w:val="24"/>
-          <w:szCs w:val="24"/>
-        </w:rPr>
-        <w:t>ST_INTERSECTION(j2.geom, j1))</w:t>
+        <w:t>(ST_AREA(ST_INTERSECTION(j2.geom, j1))</w:t>
       </w:r>
       <w:r>
         <w:rPr>
@@ -16036,25 +15725,7 @@
           <w:sz w:val="24"/>
           <w:szCs w:val="24"/>
         </w:rPr>
-        <w:t xml:space="preserve">performed on the drought dataset on September ~ </w:t>
-      </w:r>
-      <w:proofErr w:type="gramStart"/>
-      <w:r>
-        <w:rPr>
-          <w:rFonts w:ascii="Times New Roman" w:hAnsi="Times New Roman" w:cs="Times New Roman"/>
-          <w:sz w:val="24"/>
-          <w:szCs w:val="24"/>
-        </w:rPr>
-        <w:t>October,</w:t>
-      </w:r>
-      <w:proofErr w:type="gramEnd"/>
-      <w:r>
-        <w:rPr>
-          <w:rFonts w:ascii="Times New Roman" w:hAnsi="Times New Roman" w:cs="Times New Roman"/>
-          <w:sz w:val="24"/>
-          <w:szCs w:val="24"/>
-        </w:rPr>
-        <w:t xml:space="preserve"> 2017</w:t>
+        <w:t>performed on the drought dataset on September ~ October, 2017</w:t>
       </w:r>
       <w:r>
         <w:rPr>
@@ -16127,27 +15798,7 @@
           <w:sz w:val="24"/>
           <w:szCs w:val="24"/>
         </w:rPr>
-        <w:t>SELECT DISTINCT j</w:t>
-      </w:r>
-      <w:proofErr w:type="gramStart"/>
-      <w:r>
-        <w:rPr>
-          <w:rFonts w:ascii="Times New Roman" w:hAnsi="Times New Roman" w:cs="Times New Roman"/>
-          <w:color w:val="767171" w:themeColor="background2" w:themeShade="80"/>
-          <w:sz w:val="24"/>
-          <w:szCs w:val="24"/>
-        </w:rPr>
-        <w:t>2.*</w:t>
-      </w:r>
-      <w:proofErr w:type="gramEnd"/>
-      <w:r>
-        <w:rPr>
-          <w:rFonts w:ascii="Times New Roman" w:hAnsi="Times New Roman" w:cs="Times New Roman"/>
-          <w:color w:val="767171" w:themeColor="background2" w:themeShade="80"/>
-          <w:sz w:val="24"/>
-          <w:szCs w:val="24"/>
-        </w:rPr>
-        <w:t xml:space="preserve"> </w:t>
+        <w:t xml:space="preserve">SELECT DISTINCT j2.* </w:t>
       </w:r>
     </w:p>
     <w:p>
@@ -16170,27 +15821,7 @@
           <w:sz w:val="24"/>
           <w:szCs w:val="24"/>
         </w:rPr>
-        <w:t xml:space="preserve">FROM </w:t>
-      </w:r>
-      <w:proofErr w:type="gramStart"/>
-      <w:r>
-        <w:rPr>
-          <w:rFonts w:ascii="Times New Roman" w:hAnsi="Times New Roman" w:cs="Times New Roman"/>
-          <w:color w:val="767171" w:themeColor="background2" w:themeShade="80"/>
-          <w:sz w:val="24"/>
-          <w:szCs w:val="24"/>
-        </w:rPr>
-        <w:t>public.june</w:t>
-      </w:r>
-      <w:proofErr w:type="gramEnd"/>
-      <w:r>
-        <w:rPr>
-          <w:rFonts w:ascii="Times New Roman" w:hAnsi="Times New Roman" w:cs="Times New Roman"/>
-          <w:color w:val="767171" w:themeColor="background2" w:themeShade="80"/>
-          <w:sz w:val="24"/>
-          <w:szCs w:val="24"/>
-        </w:rPr>
-        <w:t>1poly j1,</w:t>
+        <w:t>FROM public.june1poly j1,</w:t>
       </w:r>
       <w:r>
         <w:rPr>
@@ -16231,27 +15862,7 @@
           <w:sz w:val="24"/>
           <w:szCs w:val="24"/>
         </w:rPr>
-        <w:t>WHERE ST_</w:t>
-      </w:r>
-      <w:proofErr w:type="gramStart"/>
-      <w:r>
-        <w:rPr>
-          <w:rFonts w:ascii="Times New Roman" w:hAnsi="Times New Roman" w:cs="Times New Roman"/>
-          <w:color w:val="767171" w:themeColor="background2" w:themeShade="80"/>
-          <w:sz w:val="24"/>
-          <w:szCs w:val="24"/>
-        </w:rPr>
-        <w:t>INTERSECTS(</w:t>
-      </w:r>
-      <w:proofErr w:type="gramEnd"/>
-      <w:r>
-        <w:rPr>
-          <w:rFonts w:ascii="Times New Roman" w:hAnsi="Times New Roman" w:cs="Times New Roman"/>
-          <w:color w:val="767171" w:themeColor="background2" w:themeShade="80"/>
-          <w:sz w:val="24"/>
-          <w:szCs w:val="24"/>
-        </w:rPr>
-        <w:t>j1.geom, j2.geom)</w:t>
+        <w:t>WHERE ST_INTERSECTS(j1.geom, j2.geom)</w:t>
       </w:r>
     </w:p>
     <w:p>
@@ -16296,27 +15907,7 @@
           <w:sz w:val="24"/>
           <w:szCs w:val="24"/>
         </w:rPr>
-        <w:t>(ST_</w:t>
-      </w:r>
-      <w:proofErr w:type="gramStart"/>
-      <w:r>
-        <w:rPr>
-          <w:rFonts w:ascii="Times New Roman" w:hAnsi="Times New Roman" w:cs="Times New Roman"/>
-          <w:color w:val="767171" w:themeColor="background2" w:themeShade="80"/>
-          <w:sz w:val="24"/>
-          <w:szCs w:val="24"/>
-        </w:rPr>
-        <w:t>AREA(</w:t>
-      </w:r>
-      <w:proofErr w:type="gramEnd"/>
-      <w:r>
-        <w:rPr>
-          <w:rFonts w:ascii="Times New Roman" w:hAnsi="Times New Roman" w:cs="Times New Roman"/>
-          <w:color w:val="767171" w:themeColor="background2" w:themeShade="80"/>
-          <w:sz w:val="24"/>
-          <w:szCs w:val="24"/>
-        </w:rPr>
-        <w:t>ST_INTERSECTION(j2.geom, j1))</w:t>
+        <w:t>(ST_AREA(ST_INTERSECTION(j2.geom, j1))</w:t>
       </w:r>
       <w:r>
         <w:rPr>
@@ -16375,25 +15966,7 @@
           <w:sz w:val="24"/>
           <w:szCs w:val="24"/>
         </w:rPr>
-        <w:t xml:space="preserve">A demonstration of the output of this operation performed on the drought dataset on September ~ </w:t>
-      </w:r>
-      <w:proofErr w:type="gramStart"/>
-      <w:r>
-        <w:rPr>
-          <w:rFonts w:ascii="Times New Roman" w:hAnsi="Times New Roman" w:cs="Times New Roman"/>
-          <w:sz w:val="24"/>
-          <w:szCs w:val="24"/>
-        </w:rPr>
-        <w:t>October,</w:t>
-      </w:r>
-      <w:proofErr w:type="gramEnd"/>
-      <w:r>
-        <w:rPr>
-          <w:rFonts w:ascii="Times New Roman" w:hAnsi="Times New Roman" w:cs="Times New Roman"/>
-          <w:sz w:val="24"/>
-          <w:szCs w:val="24"/>
-        </w:rPr>
-        <w:t xml:space="preserve"> 2017 is found in Figure 12. </w:t>
+        <w:t xml:space="preserve">A demonstration of the output of this operation performed on the drought dataset on September ~ October, 2017 is found in Figure 12. </w:t>
       </w:r>
     </w:p>
     <w:p>
@@ -16891,27 +16464,7 @@
           <w:sz w:val="24"/>
           <w:szCs w:val="24"/>
         </w:rPr>
-        <w:t>(j</w:t>
-      </w:r>
-      <w:proofErr w:type="gramStart"/>
-      <w:r>
-        <w:rPr>
-          <w:rFonts w:ascii="Times New Roman" w:hAnsi="Times New Roman" w:cs="Times New Roman"/>
-          <w:color w:val="767171" w:themeColor="background2" w:themeShade="80"/>
-          <w:sz w:val="24"/>
-          <w:szCs w:val="24"/>
-        </w:rPr>
-        <w:t>1.centroid</w:t>
-      </w:r>
-      <w:proofErr w:type="gramEnd"/>
-      <w:r>
-        <w:rPr>
-          <w:rFonts w:ascii="Times New Roman" w:hAnsi="Times New Roman" w:cs="Times New Roman"/>
-          <w:color w:val="767171" w:themeColor="background2" w:themeShade="80"/>
-          <w:sz w:val="24"/>
-          <w:szCs w:val="24"/>
-        </w:rPr>
-        <w:t>, j2.centroid, 'SPHEROID["WGS 84",6378137,298.25]'),  j1.id</w:t>
+        <w:t>(j1.centroid, j2.centroid, 'SPHEROID["WGS 84",6378137,298.25]'),  j1.id</w:t>
       </w:r>
     </w:p>
     <w:p>
@@ -16934,27 +16487,7 @@
           <w:sz w:val="24"/>
           <w:szCs w:val="24"/>
         </w:rPr>
-        <w:t xml:space="preserve">FROM </w:t>
-      </w:r>
-      <w:proofErr w:type="gramStart"/>
-      <w:r>
-        <w:rPr>
-          <w:rFonts w:ascii="Times New Roman" w:hAnsi="Times New Roman" w:cs="Times New Roman"/>
-          <w:color w:val="767171" w:themeColor="background2" w:themeShade="80"/>
-          <w:sz w:val="24"/>
-          <w:szCs w:val="24"/>
-        </w:rPr>
-        <w:t>public.june</w:t>
-      </w:r>
-      <w:proofErr w:type="gramEnd"/>
-      <w:r>
-        <w:rPr>
-          <w:rFonts w:ascii="Times New Roman" w:hAnsi="Times New Roman" w:cs="Times New Roman"/>
-          <w:color w:val="767171" w:themeColor="background2" w:themeShade="80"/>
-          <w:sz w:val="24"/>
-          <w:szCs w:val="24"/>
-        </w:rPr>
-        <w:t xml:space="preserve">1poly j1,  public.june2poly j2 </w:t>
+        <w:t xml:space="preserve">FROM public.june1poly j1,  public.june2poly j2 </w:t>
       </w:r>
     </w:p>
     <w:p>
@@ -16987,9 +16520,9 @@
           <w:sz w:val="24"/>
           <w:szCs w:val="24"/>
         </w:rPr>
-        <w:t>ST_Distance_</w:t>
-      </w:r>
-      <w:proofErr w:type="gramStart"/>
+        <w:t>ST_Distance_Spheroid</w:t>
+      </w:r>
+      <w:proofErr w:type="spellEnd"/>
       <w:r>
         <w:rPr>
           <w:rFonts w:ascii="Times New Roman" w:hAnsi="Times New Roman" w:cs="Times New Roman"/>
@@ -16997,27 +16530,7 @@
           <w:sz w:val="24"/>
           <w:szCs w:val="24"/>
         </w:rPr>
-        <w:t>Spheroid</w:t>
-      </w:r>
-      <w:proofErr w:type="spellEnd"/>
-      <w:r>
-        <w:rPr>
-          <w:rFonts w:ascii="Times New Roman" w:hAnsi="Times New Roman" w:cs="Times New Roman"/>
-          <w:color w:val="767171" w:themeColor="background2" w:themeShade="80"/>
-          <w:sz w:val="24"/>
-          <w:szCs w:val="24"/>
-        </w:rPr>
-        <w:t>(</w:t>
-      </w:r>
-      <w:proofErr w:type="gramEnd"/>
-      <w:r>
-        <w:rPr>
-          <w:rFonts w:ascii="Times New Roman" w:hAnsi="Times New Roman" w:cs="Times New Roman"/>
-          <w:color w:val="767171" w:themeColor="background2" w:themeShade="80"/>
-          <w:sz w:val="24"/>
-          <w:szCs w:val="24"/>
-        </w:rPr>
-        <w:t xml:space="preserve">j1.centroid, j2.centroid, </w:t>
+        <w:t xml:space="preserve">(j1.centroid, j2.centroid, </w:t>
       </w:r>
     </w:p>
     <w:p>
@@ -17039,27 +16552,7 @@
           <w:sz w:val="24"/>
           <w:szCs w:val="24"/>
         </w:rPr>
-        <w:t>'</w:t>
-      </w:r>
-      <w:proofErr w:type="gramStart"/>
-      <w:r>
-        <w:rPr>
-          <w:rFonts w:ascii="Times New Roman" w:hAnsi="Times New Roman" w:cs="Times New Roman"/>
-          <w:color w:val="767171" w:themeColor="background2" w:themeShade="80"/>
-          <w:sz w:val="24"/>
-          <w:szCs w:val="24"/>
-        </w:rPr>
-        <w:t>SPHEROID[</w:t>
-      </w:r>
-      <w:proofErr w:type="gramEnd"/>
-      <w:r>
-        <w:rPr>
-          <w:rFonts w:ascii="Times New Roman" w:hAnsi="Times New Roman" w:cs="Times New Roman"/>
-          <w:color w:val="767171" w:themeColor="background2" w:themeShade="80"/>
-          <w:sz w:val="24"/>
-          <w:szCs w:val="24"/>
-        </w:rPr>
-        <w:t>"WGS 84",6378137,298.25]')&gt;75000;</w:t>
+        <w:t>'SPHEROID["WGS 84",6378137,298.25]')&gt;75000;</w:t>
       </w:r>
     </w:p>
     <w:p>
@@ -17311,25 +16804,7 @@
           <w:sz w:val="24"/>
           <w:szCs w:val="24"/>
         </w:rPr>
-        <w:t>The tool used for creating the emotion clusters was the K2 framework [7</w:t>
-      </w:r>
-      <w:proofErr w:type="gramStart"/>
-      <w:r>
-        <w:rPr>
-          <w:rFonts w:ascii="Times New Roman" w:hAnsi="Times New Roman" w:cs="Times New Roman"/>
-          <w:sz w:val="24"/>
-          <w:szCs w:val="24"/>
-        </w:rPr>
-        <w:t>].The</w:t>
-      </w:r>
-      <w:proofErr w:type="gramEnd"/>
-      <w:r>
-        <w:rPr>
-          <w:rFonts w:ascii="Times New Roman" w:hAnsi="Times New Roman" w:cs="Times New Roman"/>
-          <w:sz w:val="24"/>
-          <w:szCs w:val="24"/>
-        </w:rPr>
-        <w:t xml:space="preserve"> spatial reference for the twitter data can be seen in figure 2.</w:t>
+        <w:t>The tool used for creating the emotion clusters was the K2 framework [7].The spatial reference for the twitter data can be seen in figure 2.</w:t>
       </w:r>
     </w:p>
     <w:p>
@@ -17859,25 +17334,7 @@
           <w:sz w:val="24"/>
           <w:szCs w:val="24"/>
         </w:rPr>
-        <w:t xml:space="preserve">We observe that drought affected regions decrease at a high rate around the South Eastern Texas and Louisiana region. However, there is no clear relation between drought prone regions and river basins close to the coast. We believe that high amount industrial regions create a </w:t>
-      </w:r>
-      <w:proofErr w:type="gramStart"/>
-      <w:r>
-        <w:rPr>
-          <w:rFonts w:ascii="Times New Roman" w:hAnsi="Times New Roman" w:cs="Times New Roman"/>
-          <w:sz w:val="24"/>
-          <w:szCs w:val="24"/>
-        </w:rPr>
-        <w:t>micro climate</w:t>
-      </w:r>
-      <w:proofErr w:type="gramEnd"/>
-      <w:r>
-        <w:rPr>
-          <w:rFonts w:ascii="Times New Roman" w:hAnsi="Times New Roman" w:cs="Times New Roman"/>
-          <w:sz w:val="24"/>
-          <w:szCs w:val="24"/>
-        </w:rPr>
-        <w:t xml:space="preserve"> that affects the water content entering the soil.</w:t>
+        <w:t>We observe that drought affected regions decrease at a high rate around the South Eastern Texas and Louisiana region. However, there is no clear relation between drought prone regions and river basins close to the coast. We believe that high amount industrial regions create a micro climate that affects the water content entering the soil.</w:t>
       </w:r>
     </w:p>
     <w:p>
@@ -17904,43 +17361,41 @@
     </w:p>
     <w:p>
       <w:pPr>
-        <w:rPr>
-          <w:rFonts w:ascii="Times New Roman" w:hAnsi="Times New Roman" w:cs="Times New Roman"/>
-          <w:sz w:val="24"/>
-          <w:szCs w:val="24"/>
-        </w:rPr>
-      </w:pPr>
-      <w:r>
-        <w:rPr>
-          <w:rFonts w:ascii="Times New Roman" w:hAnsi="Times New Roman" w:cs="Times New Roman"/>
-          <w:sz w:val="24"/>
-          <w:szCs w:val="24"/>
-        </w:rPr>
-        <w:br w:type="page"/>
-      </w:r>
-    </w:p>
-    <w:p>
-      <w:pPr>
         <w:tabs>
           <w:tab w:val="left" w:pos="720"/>
         </w:tabs>
         <w:spacing w:after="0" w:line="480" w:lineRule="auto"/>
         <w:ind w:firstLine="720"/>
-        <w:jc w:val="center"/>
-        <w:rPr>
-          <w:rFonts w:ascii="Times New Roman" w:hAnsi="Times New Roman" w:cs="Times New Roman"/>
-          <w:sz w:val="24"/>
-          <w:szCs w:val="24"/>
-        </w:rPr>
-      </w:pPr>
-      <w:r>
-        <w:rPr>
-          <w:rFonts w:ascii="Times New Roman" w:hAnsi="Times New Roman" w:cs="Times New Roman"/>
-          <w:sz w:val="24"/>
-          <w:szCs w:val="24"/>
-        </w:rPr>
-        <w:lastRenderedPageBreak/>
-        <w:t>Chapter 5</w:t>
+        <w:rPr>
+          <w:rFonts w:ascii="Times New Roman" w:hAnsi="Times New Roman" w:cs="Times New Roman"/>
+          <w:sz w:val="24"/>
+          <w:szCs w:val="24"/>
+        </w:rPr>
+      </w:pPr>
+      <w:r>
+        <w:rPr>
+          <w:rFonts w:ascii="Times New Roman" w:hAnsi="Times New Roman" w:cs="Times New Roman"/>
+          <w:sz w:val="24"/>
+          <w:szCs w:val="24"/>
+        </w:rPr>
+        <w:t>The results of our interestingness calculation, as seen in Figure 14 tell us that the smaller polygons with high emotion score and large amounts of variability are the most interesting. This tells us that regions with most outspoken or passionate tweets are the ones we should focus on when we are generating automated stories, which is obvious. Comparing Figure 12 with Figure 7 and Figure 8, we find that the large central polygon with very low emotion scores do not have much variance, telling us that that large group of people in a rural do not change their opinions dramatically day by day.</w:t>
+      </w:r>
+    </w:p>
+    <w:p>
+      <w:pPr>
+        <w:rPr>
+          <w:rFonts w:ascii="Times New Roman" w:hAnsi="Times New Roman" w:cs="Times New Roman"/>
+          <w:sz w:val="24"/>
+          <w:szCs w:val="24"/>
+        </w:rPr>
+      </w:pPr>
+      <w:r>
+        <w:rPr>
+          <w:rFonts w:ascii="Times New Roman" w:hAnsi="Times New Roman" w:cs="Times New Roman"/>
+          <w:sz w:val="24"/>
+          <w:szCs w:val="24"/>
+        </w:rPr>
+        <w:br w:type="page"/>
       </w:r>
     </w:p>
     <w:p>
@@ -17963,7 +17418,8 @@
           <w:sz w:val="24"/>
           <w:szCs w:val="24"/>
         </w:rPr>
-        <w:t>Conclusion and Future Work</w:t>
+        <w:lastRenderedPageBreak/>
+        <w:t>Chapter 5</w:t>
       </w:r>
     </w:p>
     <w:p>
@@ -17980,6 +17436,14 @@
           <w:szCs w:val="24"/>
         </w:rPr>
       </w:pPr>
+      <w:r>
+        <w:rPr>
+          <w:rFonts w:ascii="Times New Roman" w:hAnsi="Times New Roman" w:cs="Times New Roman"/>
+          <w:sz w:val="24"/>
+          <w:szCs w:val="24"/>
+        </w:rPr>
+        <w:t>Conclusion and Future Work</w:t>
+      </w:r>
     </w:p>
     <w:p>
       <w:pPr>
@@ -17988,54 +17452,13 @@
         </w:tabs>
         <w:spacing w:after="0" w:line="480" w:lineRule="auto"/>
         <w:ind w:firstLine="720"/>
-        <w:rPr>
-          <w:rFonts w:ascii="Times New Roman" w:hAnsi="Times New Roman" w:cs="Times New Roman"/>
-          <w:sz w:val="24"/>
-          <w:szCs w:val="24"/>
-        </w:rPr>
-      </w:pPr>
-      <w:r>
-        <w:rPr>
-          <w:rFonts w:ascii="Times New Roman" w:hAnsi="Times New Roman" w:cs="Times New Roman"/>
-          <w:sz w:val="24"/>
-          <w:szCs w:val="24"/>
-        </w:rPr>
-        <w:t>Our experimental studies show that our change detection and analysis framework can successfully detect changes in spatiotemporal datasets. Our change predicates</w:t>
-      </w:r>
-      <w:r>
-        <w:rPr>
-          <w:rFonts w:ascii="Times New Roman" w:hAnsi="Times New Roman" w:cs="Times New Roman"/>
-          <w:sz w:val="24"/>
-          <w:szCs w:val="24"/>
-        </w:rPr>
-        <w:t xml:space="preserve"> </w:t>
-      </w:r>
-      <w:r>
-        <w:rPr>
-          <w:rFonts w:ascii="Times New Roman" w:hAnsi="Times New Roman" w:cs="Times New Roman"/>
-          <w:sz w:val="24"/>
-          <w:szCs w:val="24"/>
-        </w:rPr>
-        <w:t xml:space="preserve">can work on a variety of data sources, including both polygonal and point datasets. Our framework </w:t>
-      </w:r>
-      <w:proofErr w:type="gramStart"/>
-      <w:r>
-        <w:rPr>
-          <w:rFonts w:ascii="Times New Roman" w:hAnsi="Times New Roman" w:cs="Times New Roman"/>
-          <w:sz w:val="24"/>
-          <w:szCs w:val="24"/>
-        </w:rPr>
-        <w:t>is able to</w:t>
-      </w:r>
-      <w:proofErr w:type="gramEnd"/>
-      <w:r>
-        <w:rPr>
-          <w:rFonts w:ascii="Times New Roman" w:hAnsi="Times New Roman" w:cs="Times New Roman"/>
-          <w:sz w:val="24"/>
-          <w:szCs w:val="24"/>
-        </w:rPr>
-        <w:t xml:space="preserve"> handle both geographically large and small map sources without any significant georeferencing distortions being introduced. </w:t>
-      </w:r>
+        <w:jc w:val="center"/>
+        <w:rPr>
+          <w:rFonts w:ascii="Times New Roman" w:hAnsi="Times New Roman" w:cs="Times New Roman"/>
+          <w:sz w:val="24"/>
+          <w:szCs w:val="24"/>
+        </w:rPr>
+      </w:pPr>
     </w:p>
     <w:p>
       <w:pPr>
@@ -18056,25 +17479,71 @@
           <w:sz w:val="24"/>
           <w:szCs w:val="24"/>
         </w:rPr>
+        <w:t>Our experimental studies show that our change detection and analysis framework can successfully detect changes in spatiotemporal datasets. Our change predicates</w:t>
+      </w:r>
+      <w:r>
+        <w:rPr>
+          <w:rFonts w:ascii="Times New Roman" w:hAnsi="Times New Roman" w:cs="Times New Roman"/>
+          <w:sz w:val="24"/>
+          <w:szCs w:val="24"/>
+        </w:rPr>
+        <w:t xml:space="preserve"> </w:t>
+      </w:r>
+      <w:r>
+        <w:rPr>
+          <w:rFonts w:ascii="Times New Roman" w:hAnsi="Times New Roman" w:cs="Times New Roman"/>
+          <w:sz w:val="24"/>
+          <w:szCs w:val="24"/>
+        </w:rPr>
+        <w:t xml:space="preserve">can work on a variety of data sources, including both polygonal and point datasets. Our framework is able to handle both geographically large and small map sources without any significant georeferencing distortions being introduced. </w:t>
+      </w:r>
+    </w:p>
+    <w:p>
+      <w:pPr>
+        <w:tabs>
+          <w:tab w:val="left" w:pos="720"/>
+        </w:tabs>
+        <w:spacing w:after="0" w:line="480" w:lineRule="auto"/>
+        <w:ind w:firstLine="720"/>
+        <w:rPr>
+          <w:rFonts w:ascii="Times New Roman" w:hAnsi="Times New Roman" w:cs="Times New Roman"/>
+          <w:sz w:val="24"/>
+          <w:szCs w:val="24"/>
+        </w:rPr>
+      </w:pPr>
+      <w:r>
+        <w:rPr>
+          <w:rFonts w:ascii="Times New Roman" w:hAnsi="Times New Roman" w:cs="Times New Roman"/>
+          <w:sz w:val="24"/>
+          <w:szCs w:val="24"/>
+        </w:rPr>
         <w:t xml:space="preserve">There is a lot work left in dealing with irregularly shaped convex polygons that appear in poorly georeferenced </w:t>
       </w:r>
-      <w:proofErr w:type="gramStart"/>
-      <w:r>
-        <w:rPr>
-          <w:rFonts w:ascii="Times New Roman" w:hAnsi="Times New Roman" w:cs="Times New Roman"/>
-          <w:sz w:val="24"/>
-          <w:szCs w:val="24"/>
-        </w:rPr>
-        <w:t>real world</w:t>
-      </w:r>
-      <w:proofErr w:type="gramEnd"/>
-      <w:r>
-        <w:rPr>
-          <w:rFonts w:ascii="Times New Roman" w:hAnsi="Times New Roman" w:cs="Times New Roman"/>
-          <w:sz w:val="24"/>
-          <w:szCs w:val="24"/>
-        </w:rPr>
-        <w:t xml:space="preserve"> data. We believe this is because the sensitivity of the geographic operations in </w:t>
+      <w:r>
+        <w:rPr>
+          <w:rFonts w:ascii="Times New Roman" w:hAnsi="Times New Roman" w:cs="Times New Roman"/>
+          <w:sz w:val="24"/>
+          <w:szCs w:val="24"/>
+        </w:rPr>
+        <w:t>real-world</w:t>
+      </w:r>
+      <w:r>
+        <w:rPr>
+          <w:rFonts w:ascii="Times New Roman" w:hAnsi="Times New Roman" w:cs="Times New Roman"/>
+          <w:sz w:val="24"/>
+          <w:szCs w:val="24"/>
+        </w:rPr>
+        <w:t xml:space="preserve"> </w:t>
+      </w:r>
+      <w:bookmarkStart w:id="0" w:name="_GoBack"/>
+      <w:bookmarkEnd w:id="0"/>
+      <w:r>
+        <w:rPr>
+          <w:rFonts w:ascii="Times New Roman" w:hAnsi="Times New Roman" w:cs="Times New Roman"/>
+          <w:sz w:val="24"/>
+          <w:szCs w:val="24"/>
+        </w:rPr>
+        <w:t xml:space="preserve">data. We believe this is because the sensitivity of the geographic operations in </w:t>
       </w:r>
       <w:proofErr w:type="spellStart"/>
       <w:r>

</xml_diff>